<commit_message>
updated project 2 word doc
</commit_message>
<xml_diff>
--- a/Project2, Brendan Clarke.docx
+++ b/Project2, Brendan Clarke.docx
@@ -108,43 +108,7 @@
           <w:szCs w:val="24"/>
         </w:rPr>
         <w:tab/>
-        <w:t xml:space="preserve">Software testing is one of the most important steps in the SDLC, it will ensure that </w:t>
-      </w:r>
-      <w:proofErr w:type="gramStart"/>
-      <w:r>
-        <w:rPr>
-          <w:rFonts w:ascii="Times New Roman" w:hAnsi="Times New Roman" w:cs="Times New Roman"/>
-          <w:sz w:val="24"/>
-          <w:szCs w:val="24"/>
-        </w:rPr>
-        <w:t>your  code</w:t>
-      </w:r>
-      <w:proofErr w:type="gramEnd"/>
-      <w:r>
-        <w:rPr>
-          <w:rFonts w:ascii="Times New Roman" w:hAnsi="Times New Roman" w:cs="Times New Roman"/>
-          <w:sz w:val="24"/>
-          <w:szCs w:val="24"/>
-        </w:rPr>
-        <w:t xml:space="preserve"> not only functions well enough not to crash and run into app breaking errors, but keeps your users perspectives intact with each use case of your code. The approach I had used for my JUNIT testing </w:t>
-      </w:r>
-      <w:proofErr w:type="gramStart"/>
-      <w:r>
-        <w:rPr>
-          <w:rFonts w:ascii="Times New Roman" w:hAnsi="Times New Roman" w:cs="Times New Roman"/>
-          <w:sz w:val="24"/>
-          <w:szCs w:val="24"/>
-        </w:rPr>
-        <w:t>was starting</w:t>
-      </w:r>
-      <w:proofErr w:type="gramEnd"/>
-      <w:r>
-        <w:rPr>
-          <w:rFonts w:ascii="Times New Roman" w:hAnsi="Times New Roman" w:cs="Times New Roman"/>
-          <w:sz w:val="24"/>
-          <w:szCs w:val="24"/>
-        </w:rPr>
-        <w:t xml:space="preserve"> with understand how my code will be used. Finding each possible input that user will have and then try to shape the tests to be what would happen if the user entered in an input which is not was expected, as well as attempting to test what </w:t>
+        <w:t xml:space="preserve">Software testing is one of the most important steps in the SDLC, it will ensure that your  code not only functions well enough not to crash and run into app breaking errors, but keeps your users perspectives intact with each use case of your code. The approach I had used for my JUNIT testing was starting with understand how my code will be used. Finding each possible input that user will have and then try to shape the tests to be what would happen if the user entered in an input which is not was expected, as well as attempting to test what </w:t>
       </w:r>
       <w:r>
         <w:rPr>
@@ -204,15 +168,7 @@
           <w:sz w:val="24"/>
           <w:szCs w:val="24"/>
         </w:rPr>
-        <w:t xml:space="preserve"> </w:t>
-      </w:r>
-      <w:r>
-        <w:rPr>
-          <w:rFonts w:ascii="Times New Roman" w:hAnsi="Times New Roman" w:cs="Times New Roman"/>
-          <w:sz w:val="24"/>
-          <w:szCs w:val="24"/>
-        </w:rPr>
-        <w:t>In my appointment service class, I had code that set appointment date constraints</w:t>
+        <w:t xml:space="preserve"> In my appointment service class, I had code that set appointment date constraints</w:t>
       </w:r>
     </w:p>
     <w:p>
@@ -226,7 +182,6 @@
         <w:t xml:space="preserve"> </w:t>
       </w:r>
       <w:proofErr w:type="spellStart"/>
-      <w:proofErr w:type="gramStart"/>
       <w:r>
         <w:rPr>
           <w:highlight w:val="magenta"/>
@@ -241,7 +196,6 @@
         <w:t>(</w:t>
       </w:r>
       <w:proofErr w:type="spellStart"/>
-      <w:proofErr w:type="gramEnd"/>
       <w:r>
         <w:rPr>
           <w:highlight w:val="magenta"/>
@@ -279,7 +233,6 @@
         </w:rPr>
       </w:pPr>
       <w:proofErr w:type="spellStart"/>
-      <w:proofErr w:type="gramStart"/>
       <w:r>
         <w:rPr>
           <w:highlight w:val="magenta"/>
@@ -294,7 +247,6 @@
         <w:t>(</w:t>
       </w:r>
       <w:proofErr w:type="spellStart"/>
-      <w:proofErr w:type="gramEnd"/>
       <w:r>
         <w:rPr>
           <w:highlight w:val="magenta"/>
@@ -324,25 +276,7 @@
           <w:sz w:val="24"/>
           <w:szCs w:val="24"/>
         </w:rPr>
-        <w:t xml:space="preserve">This ensures that the appointment cannot be made for a past date, and that the system would prevent such creation of appointments. And for the efficiency of my code, I set redundant checks to make sure that an appointment ID does not exist before attempting to add. This will make sure there </w:t>
-      </w:r>
-      <w:proofErr w:type="gramStart"/>
-      <w:r>
-        <w:rPr>
-          <w:rFonts w:ascii="Times New Roman" w:hAnsi="Times New Roman" w:cs="Times New Roman"/>
-          <w:sz w:val="24"/>
-          <w:szCs w:val="24"/>
-        </w:rPr>
-        <w:t>is</w:t>
-      </w:r>
-      <w:proofErr w:type="gramEnd"/>
-      <w:r>
-        <w:rPr>
-          <w:rFonts w:ascii="Times New Roman" w:hAnsi="Times New Roman" w:cs="Times New Roman"/>
-          <w:sz w:val="24"/>
-          <w:szCs w:val="24"/>
-        </w:rPr>
-        <w:t xml:space="preserve"> unnecessary insert operations and that any data for an id is not over written.</w:t>
+        <w:t>This ensures that the appointment cannot be made for a past date, and that the system would prevent such creation of appointments. And for the efficiency of my code, I set redundant checks to make sure that an appointment ID does not exist before attempting to add. This will make sure there is unnecessary insert operations and that any data for an id is not over written.</w:t>
       </w:r>
     </w:p>
     <w:p>
@@ -359,7 +293,6 @@
         <w:t>if (</w:t>
       </w:r>
       <w:proofErr w:type="spellStart"/>
-      <w:proofErr w:type="gramStart"/>
       <w:r>
         <w:rPr>
           <w:highlight w:val="magenta"/>
@@ -367,7 +300,6 @@
         <w:t>appointments.containsKey</w:t>
       </w:r>
       <w:proofErr w:type="spellEnd"/>
-      <w:proofErr w:type="gramEnd"/>
       <w:r>
         <w:rPr>
           <w:highlight w:val="magenta"/>
@@ -386,16 +318,8 @@
         <w:rPr>
           <w:highlight w:val="magenta"/>
         </w:rPr>
-        <w:t>()</w:t>
-      </w:r>
-      <w:proofErr w:type="gramStart"/>
-      <w:r>
-        <w:rPr>
-          <w:highlight w:val="magenta"/>
-        </w:rPr>
-        <w:t>)) {</w:t>
-      </w:r>
-      <w:proofErr w:type="gramEnd"/>
+        <w:t>())) {</w:t>
+      </w:r>
     </w:p>
     <w:p>
       <w:pPr>
@@ -417,7 +341,6 @@
         <w:t xml:space="preserve">    throw new </w:t>
       </w:r>
       <w:proofErr w:type="spellStart"/>
-      <w:proofErr w:type="gramStart"/>
       <w:r>
         <w:rPr>
           <w:rFonts w:ascii="Times New Roman" w:hAnsi="Times New Roman" w:cs="Times New Roman"/>
@@ -435,17 +358,7 @@
           <w:szCs w:val="24"/>
           <w:highlight w:val="magenta"/>
         </w:rPr>
-        <w:t>(</w:t>
-      </w:r>
-      <w:proofErr w:type="gramEnd"/>
-      <w:r>
-        <w:rPr>
-          <w:rFonts w:ascii="Times New Roman" w:hAnsi="Times New Roman" w:cs="Times New Roman"/>
-          <w:sz w:val="24"/>
-          <w:szCs w:val="24"/>
-          <w:highlight w:val="magenta"/>
-        </w:rPr>
-        <w:t>"</w:t>
+        <w:t>("</w:t>
       </w:r>
       <w:proofErr w:type="spellStart"/>
       <w:r>
@@ -473,174 +386,34 @@
         <w:spacing w:line="480" w:lineRule="auto"/>
         <w:rPr>
           <w:rFonts w:ascii="Times New Roman" w:hAnsi="Times New Roman" w:cs="Times New Roman"/>
-          <w:b/>
-          <w:bCs/>
-          <w:sz w:val="24"/>
-          <w:szCs w:val="24"/>
-        </w:rPr>
-      </w:pPr>
-      <w:r>
-        <w:rPr>
-          <w:rFonts w:ascii="Times New Roman" w:hAnsi="Times New Roman" w:cs="Times New Roman"/>
-          <w:b/>
-          <w:bCs/>
-          <w:sz w:val="24"/>
-          <w:szCs w:val="24"/>
-        </w:rPr>
-        <w:t xml:space="preserve">I had employed the use of JUNIT for my unit tests that </w:t>
-      </w:r>
-      <w:proofErr w:type="gramStart"/>
-      <w:r>
-        <w:rPr>
-          <w:rFonts w:ascii="Times New Roman" w:hAnsi="Times New Roman" w:cs="Times New Roman"/>
-          <w:b/>
-          <w:bCs/>
-          <w:sz w:val="24"/>
-          <w:szCs w:val="24"/>
-        </w:rPr>
-        <w:t>help</w:t>
-      </w:r>
-      <w:proofErr w:type="gramEnd"/>
-      <w:r>
-        <w:rPr>
-          <w:rFonts w:ascii="Times New Roman" w:hAnsi="Times New Roman" w:cs="Times New Roman"/>
-          <w:b/>
-          <w:bCs/>
-          <w:sz w:val="24"/>
-          <w:szCs w:val="24"/>
-        </w:rPr>
-        <w:t xml:space="preserve"> verify each individual input or component of my app were able to function without issue. Unit tests work by isolating each section of code to set it to achieve one objective and ensure that they meet the software requirements. Boundary testing was also one of the types of </w:t>
-      </w:r>
-      <w:proofErr w:type="gramStart"/>
-      <w:r>
-        <w:rPr>
-          <w:rFonts w:ascii="Times New Roman" w:hAnsi="Times New Roman" w:cs="Times New Roman"/>
-          <w:b/>
-          <w:bCs/>
-          <w:sz w:val="24"/>
-          <w:szCs w:val="24"/>
-        </w:rPr>
-        <w:t>test</w:t>
-      </w:r>
-      <w:proofErr w:type="gramEnd"/>
-      <w:r>
-        <w:rPr>
-          <w:rFonts w:ascii="Times New Roman" w:hAnsi="Times New Roman" w:cs="Times New Roman"/>
-          <w:b/>
-          <w:bCs/>
-          <w:sz w:val="24"/>
-          <w:szCs w:val="24"/>
-        </w:rPr>
-        <w:t xml:space="preserve"> I utilized. This checks specific edge cases such as the description not exceeding a certain text limit. One testing type I did not employ was the use of acceptance testing, which will evaluate the </w:t>
-      </w:r>
-      <w:proofErr w:type="spellStart"/>
-      <w:r>
-        <w:rPr>
-          <w:rFonts w:ascii="Times New Roman" w:hAnsi="Times New Roman" w:cs="Times New Roman"/>
-          <w:b/>
-          <w:bCs/>
-          <w:sz w:val="24"/>
-          <w:szCs w:val="24"/>
-        </w:rPr>
-        <w:t>the</w:t>
-      </w:r>
-      <w:proofErr w:type="spellEnd"/>
-      <w:r>
-        <w:rPr>
-          <w:rFonts w:ascii="Times New Roman" w:hAnsi="Times New Roman" w:cs="Times New Roman"/>
-          <w:b/>
-          <w:bCs/>
-          <w:sz w:val="24"/>
-          <w:szCs w:val="24"/>
-        </w:rPr>
-        <w:t xml:space="preserve"> application from the </w:t>
-      </w:r>
-      <w:proofErr w:type="gramStart"/>
-      <w:r>
-        <w:rPr>
-          <w:rFonts w:ascii="Times New Roman" w:hAnsi="Times New Roman" w:cs="Times New Roman"/>
-          <w:b/>
-          <w:bCs/>
-          <w:sz w:val="24"/>
-          <w:szCs w:val="24"/>
-        </w:rPr>
-        <w:t>users</w:t>
-      </w:r>
-      <w:proofErr w:type="gramEnd"/>
-      <w:r>
-        <w:rPr>
-          <w:rFonts w:ascii="Times New Roman" w:hAnsi="Times New Roman" w:cs="Times New Roman"/>
-          <w:b/>
-          <w:bCs/>
-          <w:sz w:val="24"/>
-          <w:szCs w:val="24"/>
-        </w:rPr>
-        <w:t xml:space="preserve"> perspective, this is because we only really focused on backend tests to achieve functionality without crashes and not necessarily tests that focus on </w:t>
-      </w:r>
-      <w:r>
-        <w:rPr>
-          <w:rFonts w:ascii="Times New Roman" w:hAnsi="Times New Roman" w:cs="Times New Roman"/>
-          <w:b/>
-          <w:bCs/>
+          <w:sz w:val="24"/>
+          <w:szCs w:val="24"/>
+        </w:rPr>
+      </w:pPr>
+      <w:r>
+        <w:rPr>
+          <w:rFonts w:ascii="Times New Roman" w:hAnsi="Times New Roman" w:cs="Times New Roman"/>
+          <w:sz w:val="24"/>
+          <w:szCs w:val="24"/>
+        </w:rPr>
+        <w:t xml:space="preserve">I had employed the use of JUNIT for my unit tests that help verify each individual input or component of my app were able to function without issue. Unit tests work by isolating each section of code to set it to achieve one objective and ensure that they meet the software requirements. Boundary testing was also one of the types of test I utilized. This checks specific edge cases such as the description not exceeding a certain text limit. One testing type I did not employ was the use of acceptance testing, which will evaluate the application from the users perspective, this is because we only really focused on backend tests to achieve functionality without crashes and not necessarily tests that focus on whether the objective user use case goals </w:t>
+      </w:r>
+      <w:r>
+        <w:rPr>
+          <w:rFonts w:ascii="Times New Roman" w:hAnsi="Times New Roman" w:cs="Times New Roman"/>
           <w:sz w:val="24"/>
           <w:szCs w:val="24"/>
         </w:rPr>
         <w:lastRenderedPageBreak/>
-        <w:t xml:space="preserve">whether the objective user use case goals were achieved. </w:t>
-      </w:r>
-      <w:r>
-        <w:rPr>
-          <w:rFonts w:ascii="Times New Roman" w:hAnsi="Times New Roman" w:cs="Times New Roman"/>
-          <w:b/>
-          <w:bCs/>
-          <w:sz w:val="24"/>
-          <w:szCs w:val="24"/>
-        </w:rPr>
-        <w:t xml:space="preserve">In most practical scenarios, unit testing will be critical for ensuring </w:t>
-      </w:r>
-      <w:proofErr w:type="gramStart"/>
-      <w:r>
-        <w:rPr>
-          <w:rFonts w:ascii="Times New Roman" w:hAnsi="Times New Roman" w:cs="Times New Roman"/>
-          <w:b/>
-          <w:bCs/>
-          <w:sz w:val="24"/>
-          <w:szCs w:val="24"/>
-        </w:rPr>
-        <w:t>base</w:t>
-      </w:r>
-      <w:proofErr w:type="gramEnd"/>
-      <w:r>
-        <w:rPr>
-          <w:rFonts w:ascii="Times New Roman" w:hAnsi="Times New Roman" w:cs="Times New Roman"/>
-          <w:b/>
-          <w:bCs/>
-          <w:sz w:val="24"/>
-          <w:szCs w:val="24"/>
-        </w:rPr>
-        <w:t xml:space="preserve"> level of code is functional, whereas integration testing is valuable when we have multiple apps working together, or maybe a database and a user end app to interact with it.  Acceptance testing is truly just </w:t>
-      </w:r>
-      <w:proofErr w:type="gramStart"/>
-      <w:r>
-        <w:rPr>
-          <w:rFonts w:ascii="Times New Roman" w:hAnsi="Times New Roman" w:cs="Times New Roman"/>
-          <w:b/>
-          <w:bCs/>
-          <w:sz w:val="24"/>
-          <w:szCs w:val="24"/>
-        </w:rPr>
-        <w:t>ensure</w:t>
-      </w:r>
-      <w:proofErr w:type="gramEnd"/>
-      <w:r>
-        <w:rPr>
-          <w:rFonts w:ascii="Times New Roman" w:hAnsi="Times New Roman" w:cs="Times New Roman"/>
-          <w:b/>
-          <w:bCs/>
-          <w:sz w:val="24"/>
-          <w:szCs w:val="24"/>
-        </w:rPr>
-        <w:t xml:space="preserve"> that a user is able to use the application as they might expect to use it. </w:t>
+        <w:t xml:space="preserve">were achieved. </w:t>
+      </w:r>
+      <w:r>
+        <w:rPr>
+          <w:rFonts w:ascii="Times New Roman" w:hAnsi="Times New Roman" w:cs="Times New Roman"/>
+          <w:sz w:val="24"/>
+          <w:szCs w:val="24"/>
+        </w:rPr>
+        <w:t xml:space="preserve">In most practical scenarios, unit testing will be critical for ensuring base level of code is functional, whereas integration testing is valuable when we have multiple apps working together, or maybe a database and a user end app to interact with it.  Acceptance testing is truly just ensure that a user is able to use the application as they might expect to use it. </w:t>
       </w:r>
     </w:p>
     <w:p>
@@ -648,110 +421,18 @@
         <w:spacing w:line="480" w:lineRule="auto"/>
         <w:rPr>
           <w:rFonts w:ascii="Times New Roman" w:hAnsi="Times New Roman" w:cs="Times New Roman"/>
-          <w:b/>
-          <w:bCs/>
-          <w:sz w:val="24"/>
-          <w:szCs w:val="24"/>
-        </w:rPr>
-      </w:pPr>
-      <w:r>
-        <w:rPr>
-          <w:rFonts w:ascii="Times New Roman" w:hAnsi="Times New Roman" w:cs="Times New Roman"/>
-          <w:b/>
-          <w:bCs/>
+          <w:sz w:val="24"/>
+          <w:szCs w:val="24"/>
+        </w:rPr>
+      </w:pPr>
+      <w:r>
+        <w:rPr>
+          <w:rFonts w:ascii="Times New Roman" w:hAnsi="Times New Roman" w:cs="Times New Roman"/>
           <w:sz w:val="24"/>
           <w:szCs w:val="24"/>
         </w:rPr>
         <w:tab/>
-        <w:t xml:space="preserve">When working on my apps, I had chosen to follow a detail oriented and cautious mindset, this is most likely because of the way we had testing to run after </w:t>
-      </w:r>
-      <w:proofErr w:type="gramStart"/>
-      <w:r>
-        <w:rPr>
-          <w:rFonts w:ascii="Times New Roman" w:hAnsi="Times New Roman" w:cs="Times New Roman"/>
-          <w:b/>
-          <w:bCs/>
-          <w:sz w:val="24"/>
-          <w:szCs w:val="24"/>
-        </w:rPr>
-        <w:t>word</w:t>
-      </w:r>
-      <w:proofErr w:type="gramEnd"/>
-      <w:r>
-        <w:rPr>
-          <w:rFonts w:ascii="Times New Roman" w:hAnsi="Times New Roman" w:cs="Times New Roman"/>
-          <w:b/>
-          <w:bCs/>
-          <w:sz w:val="24"/>
-          <w:szCs w:val="24"/>
-        </w:rPr>
-        <w:t xml:space="preserve"> that weren’t just looking for errors in compiling. Doing such </w:t>
-      </w:r>
-      <w:proofErr w:type="gramStart"/>
-      <w:r>
-        <w:rPr>
-          <w:rFonts w:ascii="Times New Roman" w:hAnsi="Times New Roman" w:cs="Times New Roman"/>
-          <w:b/>
-          <w:bCs/>
-          <w:sz w:val="24"/>
-          <w:szCs w:val="24"/>
-        </w:rPr>
-        <w:t>though</w:t>
-      </w:r>
-      <w:proofErr w:type="gramEnd"/>
-      <w:r>
-        <w:rPr>
-          <w:rFonts w:ascii="Times New Roman" w:hAnsi="Times New Roman" w:cs="Times New Roman"/>
-          <w:b/>
-          <w:bCs/>
-          <w:sz w:val="24"/>
-          <w:szCs w:val="24"/>
-        </w:rPr>
-        <w:t xml:space="preserve"> forced me to ensure specific details of my code were able to run and accept the input and process it as it would need to be utilized in my system. Without such an approach many of my tests would have run into issues on the logic standpoint or on how efficient my app is. </w:t>
-      </w:r>
-      <w:proofErr w:type="gramStart"/>
-      <w:r>
-        <w:rPr>
-          <w:rFonts w:ascii="Times New Roman" w:hAnsi="Times New Roman" w:cs="Times New Roman"/>
-          <w:b/>
-          <w:bCs/>
-          <w:sz w:val="24"/>
-          <w:szCs w:val="24"/>
-        </w:rPr>
-        <w:t>In order to</w:t>
-      </w:r>
-      <w:proofErr w:type="gramEnd"/>
-      <w:r>
-        <w:rPr>
-          <w:rFonts w:ascii="Times New Roman" w:hAnsi="Times New Roman" w:cs="Times New Roman"/>
-          <w:b/>
-          <w:bCs/>
-          <w:sz w:val="24"/>
-          <w:szCs w:val="24"/>
-        </w:rPr>
-        <w:t xml:space="preserve"> limit bias while reviewing my code, I had to take a tactical structured approach, by following the predefined requirements word for word instead of assuming how I felt the code should run. I could have assumed my implementation of appointment deleting had worked without testing, but </w:t>
-      </w:r>
-      <w:proofErr w:type="gramStart"/>
-      <w:r>
-        <w:rPr>
-          <w:rFonts w:ascii="Times New Roman" w:hAnsi="Times New Roman" w:cs="Times New Roman"/>
-          <w:b/>
-          <w:bCs/>
-          <w:sz w:val="24"/>
-          <w:szCs w:val="24"/>
-        </w:rPr>
-        <w:t>in order to</w:t>
-      </w:r>
-      <w:proofErr w:type="gramEnd"/>
-      <w:r>
-        <w:rPr>
-          <w:rFonts w:ascii="Times New Roman" w:hAnsi="Times New Roman" w:cs="Times New Roman"/>
-          <w:b/>
-          <w:bCs/>
-          <w:sz w:val="24"/>
-          <w:szCs w:val="24"/>
-        </w:rPr>
-        <w:t xml:space="preserve"> ensure it was operable, I had run tests to validate error handling where the id for the appointment did not exist. </w:t>
+        <w:t xml:space="preserve">When working on my apps, I had chosen to follow a detail oriented and cautious mindset, this is most likely because of the way we had testing to run after word that weren’t just looking for errors in compiling. Doing such though forced me to ensure specific details of my code were able to run and accept the input and process it as it would need to be utilized in my system. Without such an approach many of my tests would have run into issues on the logic standpoint or on how efficient my app is. In order to limit bias while reviewing my code, I had to take a tactical structured approach, by following the predefined requirements word for word instead of assuming how I felt the code should run. I could have assumed my implementation of appointment deleting had worked without testing, but in order to ensure it was operable, I had run tests to validate error handling where the id for the appointment did not exist. </w:t>
       </w:r>
     </w:p>
     <w:p>
@@ -759,683 +440,19 @@
         <w:spacing w:line="480" w:lineRule="auto"/>
         <w:rPr>
           <w:rFonts w:ascii="Times New Roman" w:hAnsi="Times New Roman" w:cs="Times New Roman"/>
-          <w:b/>
-          <w:bCs/>
-          <w:sz w:val="24"/>
-          <w:szCs w:val="24"/>
-        </w:rPr>
-      </w:pPr>
-      <w:r>
-        <w:rPr>
-          <w:rFonts w:ascii="Times New Roman" w:hAnsi="Times New Roman" w:cs="Times New Roman"/>
-          <w:b/>
-          <w:bCs/>
+          <w:sz w:val="24"/>
+          <w:szCs w:val="24"/>
+        </w:rPr>
+      </w:pPr>
+      <w:r>
+        <w:rPr>
+          <w:rFonts w:ascii="Times New Roman" w:hAnsi="Times New Roman" w:cs="Times New Roman"/>
           <w:sz w:val="24"/>
           <w:szCs w:val="24"/>
         </w:rPr>
         <w:tab/>
-        <w:t xml:space="preserve">Overall, my commitment to the quality of code will be integral to my coding career, as software engineering will always give me complex objectives for issues that can occur long-term that I may not be able to see at that very moment. Through the practice of code review and the various methods of testing my code, I can ensure that the software I am creating is able to function in the </w:t>
-      </w:r>
-      <w:proofErr w:type="gramStart"/>
-      <w:r>
-        <w:rPr>
-          <w:rFonts w:ascii="Times New Roman" w:hAnsi="Times New Roman" w:cs="Times New Roman"/>
-          <w:b/>
-          <w:bCs/>
-          <w:sz w:val="24"/>
-          <w:szCs w:val="24"/>
-        </w:rPr>
-        <w:t>meantime, and</w:t>
-      </w:r>
-      <w:proofErr w:type="gramEnd"/>
-      <w:r>
-        <w:rPr>
-          <w:rFonts w:ascii="Times New Roman" w:hAnsi="Times New Roman" w:cs="Times New Roman"/>
-          <w:b/>
-          <w:bCs/>
-          <w:sz w:val="24"/>
-          <w:szCs w:val="24"/>
-        </w:rPr>
-        <w:t xml:space="preserve"> be scalable for the future of its lifetime. </w:t>
-      </w:r>
-      <w:proofErr w:type="gramStart"/>
-      <w:r>
-        <w:rPr>
-          <w:rFonts w:ascii="Times New Roman" w:hAnsi="Times New Roman" w:cs="Times New Roman"/>
-          <w:b/>
-          <w:bCs/>
-          <w:sz w:val="24"/>
-          <w:szCs w:val="24"/>
-        </w:rPr>
-        <w:t>Testing,</w:t>
-      </w:r>
-      <w:proofErr w:type="gramEnd"/>
-      <w:r>
-        <w:rPr>
-          <w:rFonts w:ascii="Times New Roman" w:hAnsi="Times New Roman" w:cs="Times New Roman"/>
-          <w:b/>
-          <w:bCs/>
-          <w:sz w:val="24"/>
-          <w:szCs w:val="24"/>
-        </w:rPr>
-        <w:t xml:space="preserve"> is one of the most important steps to software development, and so long as I follow this, my intention to keep my code robust, will come true. </w:t>
-      </w:r>
-    </w:p>
-    <w:p>
-      <w:pPr>
-        <w:rPr>
-          <w:rFonts w:ascii="Times New Roman" w:hAnsi="Times New Roman" w:cs="Times New Roman"/>
-          <w:b/>
-          <w:bCs/>
-          <w:sz w:val="24"/>
-          <w:szCs w:val="24"/>
-        </w:rPr>
-      </w:pPr>
-    </w:p>
-    <w:p>
-      <w:pPr>
-        <w:rPr>
-          <w:rFonts w:ascii="Times New Roman" w:hAnsi="Times New Roman" w:cs="Times New Roman"/>
-          <w:sz w:val="24"/>
-          <w:szCs w:val="24"/>
-        </w:rPr>
-      </w:pPr>
-      <w:proofErr w:type="spellStart"/>
-      <w:r>
-        <w:rPr>
-          <w:rFonts w:ascii="Times New Roman" w:hAnsi="Times New Roman" w:cs="Times New Roman"/>
-          <w:b/>
-          <w:bCs/>
-          <w:sz w:val="24"/>
-          <w:szCs w:val="24"/>
-        </w:rPr>
-        <w:t>mary</w:t>
-      </w:r>
-      <w:proofErr w:type="spellEnd"/>
-      <w:r>
-        <w:rPr>
-          <w:rFonts w:ascii="Times New Roman" w:hAnsi="Times New Roman" w:cs="Times New Roman"/>
-          <w:b/>
-          <w:bCs/>
-          <w:sz w:val="24"/>
-          <w:szCs w:val="24"/>
-        </w:rPr>
-        <w:t xml:space="preserve"> and Reflections Report</w:t>
-      </w:r>
-      <w:r>
-        <w:rPr>
-          <w:rFonts w:ascii="Times New Roman" w:hAnsi="Times New Roman" w:cs="Times New Roman"/>
-          <w:b/>
-          <w:bCs/>
-          <w:sz w:val="24"/>
-          <w:szCs w:val="24"/>
-        </w:rPr>
-        <w:br/>
-      </w:r>
-      <w:r>
-        <w:rPr>
-          <w:rFonts w:ascii="Times New Roman" w:hAnsi="Times New Roman" w:cs="Times New Roman"/>
-          <w:sz w:val="24"/>
-          <w:szCs w:val="24"/>
-        </w:rPr>
-        <w:t xml:space="preserve">Your supervisor has asked that you submit a follow-up </w:t>
-      </w:r>
-      <w:proofErr w:type="gramStart"/>
-      <w:r>
-        <w:rPr>
-          <w:rFonts w:ascii="Times New Roman" w:hAnsi="Times New Roman" w:cs="Times New Roman"/>
-          <w:sz w:val="24"/>
-          <w:szCs w:val="24"/>
-        </w:rPr>
-        <w:t>summary</w:t>
-      </w:r>
-      <w:proofErr w:type="gramEnd"/>
-      <w:r>
-        <w:rPr>
-          <w:rFonts w:ascii="Times New Roman" w:hAnsi="Times New Roman" w:cs="Times New Roman"/>
-          <w:sz w:val="24"/>
-          <w:szCs w:val="24"/>
-        </w:rPr>
-        <w:t xml:space="preserve"> and reflections report to explain how you analyzed various approaches to software testing based on requirements and applied appropriate testing strategies to meet requirements while developing the mobile application for the customer. This report should be based on your experience completing Project One. You must complete the following:</w:t>
-      </w:r>
-    </w:p>
-    <w:p>
-      <w:pPr>
-        <w:numPr>
-          <w:ilvl w:val="0"/>
-          <w:numId w:val="1"/>
-        </w:numPr>
-        <w:rPr>
-          <w:rFonts w:ascii="Times New Roman" w:hAnsi="Times New Roman" w:cs="Times New Roman"/>
-          <w:sz w:val="24"/>
-          <w:szCs w:val="24"/>
-        </w:rPr>
-      </w:pPr>
-      <w:r>
-        <w:rPr>
-          <w:rFonts w:ascii="Times New Roman" w:hAnsi="Times New Roman" w:cs="Times New Roman"/>
-          <w:b/>
-          <w:bCs/>
-          <w:sz w:val="24"/>
-          <w:szCs w:val="24"/>
-        </w:rPr>
-        <w:t>Summary</w:t>
-      </w:r>
-    </w:p>
-    <w:p>
-      <w:pPr>
-        <w:numPr>
-          <w:ilvl w:val="1"/>
-          <w:numId w:val="1"/>
-        </w:numPr>
-        <w:rPr>
-          <w:rFonts w:ascii="Times New Roman" w:hAnsi="Times New Roman" w:cs="Times New Roman"/>
-          <w:sz w:val="24"/>
-          <w:szCs w:val="24"/>
-        </w:rPr>
-      </w:pPr>
-      <w:r>
-        <w:rPr>
-          <w:rFonts w:ascii="Times New Roman" w:hAnsi="Times New Roman" w:cs="Times New Roman"/>
-          <w:sz w:val="24"/>
-          <w:szCs w:val="24"/>
-        </w:rPr>
-        <w:t>Describe your unit testing approach for each of the three features.</w:t>
-      </w:r>
-    </w:p>
-    <w:p>
-      <w:pPr>
-        <w:numPr>
-          <w:ilvl w:val="2"/>
-          <w:numId w:val="1"/>
-        </w:numPr>
-        <w:rPr>
-          <w:rFonts w:ascii="Times New Roman" w:hAnsi="Times New Roman" w:cs="Times New Roman"/>
-          <w:sz w:val="24"/>
-          <w:szCs w:val="24"/>
-        </w:rPr>
-      </w:pPr>
-      <w:r>
-        <w:rPr>
-          <w:rFonts w:ascii="Times New Roman" w:hAnsi="Times New Roman" w:cs="Times New Roman"/>
-          <w:sz w:val="24"/>
-          <w:szCs w:val="24"/>
-        </w:rPr>
-        <w:t>To what extent was your approach </w:t>
-      </w:r>
-      <w:r>
-        <w:rPr>
-          <w:rFonts w:ascii="Times New Roman" w:hAnsi="Times New Roman" w:cs="Times New Roman"/>
-          <w:b/>
-          <w:bCs/>
-          <w:sz w:val="24"/>
-          <w:szCs w:val="24"/>
-        </w:rPr>
-        <w:t>aligned to the software requirements</w:t>
-      </w:r>
-      <w:r>
-        <w:rPr>
-          <w:rFonts w:ascii="Times New Roman" w:hAnsi="Times New Roman" w:cs="Times New Roman"/>
-          <w:sz w:val="24"/>
-          <w:szCs w:val="24"/>
-        </w:rPr>
-        <w:t>? Support your claims with specific evidence.</w:t>
-      </w:r>
-    </w:p>
-    <w:p>
-      <w:pPr>
-        <w:numPr>
-          <w:ilvl w:val="2"/>
-          <w:numId w:val="1"/>
-        </w:numPr>
-        <w:rPr>
-          <w:rFonts w:ascii="Times New Roman" w:hAnsi="Times New Roman" w:cs="Times New Roman"/>
-          <w:sz w:val="24"/>
-          <w:szCs w:val="24"/>
-        </w:rPr>
-      </w:pPr>
-      <w:r>
-        <w:rPr>
-          <w:rFonts w:ascii="Times New Roman" w:hAnsi="Times New Roman" w:cs="Times New Roman"/>
-          <w:sz w:val="24"/>
-          <w:szCs w:val="24"/>
-        </w:rPr>
-        <w:t>Defend the overall quality of your JUnit tests. In other words, how do you know your JUnit tests were </w:t>
-      </w:r>
-      <w:r>
-        <w:rPr>
-          <w:rFonts w:ascii="Times New Roman" w:hAnsi="Times New Roman" w:cs="Times New Roman"/>
-          <w:b/>
-          <w:bCs/>
-          <w:sz w:val="24"/>
-          <w:szCs w:val="24"/>
-        </w:rPr>
-        <w:t>effective</w:t>
-      </w:r>
-      <w:r>
-        <w:rPr>
-          <w:rFonts w:ascii="Times New Roman" w:hAnsi="Times New Roman" w:cs="Times New Roman"/>
-          <w:sz w:val="24"/>
-          <w:szCs w:val="24"/>
-        </w:rPr>
-        <w:t> based on the coverage percentage?</w:t>
-      </w:r>
-    </w:p>
-    <w:p>
-      <w:pPr>
-        <w:numPr>
-          <w:ilvl w:val="1"/>
-          <w:numId w:val="1"/>
-        </w:numPr>
-        <w:rPr>
-          <w:rFonts w:ascii="Times New Roman" w:hAnsi="Times New Roman" w:cs="Times New Roman"/>
-          <w:sz w:val="24"/>
-          <w:szCs w:val="24"/>
-        </w:rPr>
-      </w:pPr>
-      <w:r>
-        <w:rPr>
-          <w:rFonts w:ascii="Times New Roman" w:hAnsi="Times New Roman" w:cs="Times New Roman"/>
-          <w:sz w:val="24"/>
-          <w:szCs w:val="24"/>
-        </w:rPr>
-        <w:t>Describe your experience writing the JUnit tests.</w:t>
-      </w:r>
-    </w:p>
-    <w:p>
-      <w:pPr>
-        <w:numPr>
-          <w:ilvl w:val="2"/>
-          <w:numId w:val="1"/>
-        </w:numPr>
-        <w:rPr>
-          <w:rFonts w:ascii="Times New Roman" w:hAnsi="Times New Roman" w:cs="Times New Roman"/>
-          <w:sz w:val="24"/>
-          <w:szCs w:val="24"/>
-        </w:rPr>
-      </w:pPr>
-      <w:r>
-        <w:rPr>
-          <w:rFonts w:ascii="Times New Roman" w:hAnsi="Times New Roman" w:cs="Times New Roman"/>
-          <w:sz w:val="24"/>
-          <w:szCs w:val="24"/>
-        </w:rPr>
-        <w:t>How did you ensure that your code was </w:t>
-      </w:r>
-      <w:r>
-        <w:rPr>
-          <w:rFonts w:ascii="Times New Roman" w:hAnsi="Times New Roman" w:cs="Times New Roman"/>
-          <w:b/>
-          <w:bCs/>
-          <w:sz w:val="24"/>
-          <w:szCs w:val="24"/>
-        </w:rPr>
-        <w:t>technically sound</w:t>
-      </w:r>
-      <w:r>
-        <w:rPr>
-          <w:rFonts w:ascii="Times New Roman" w:hAnsi="Times New Roman" w:cs="Times New Roman"/>
-          <w:sz w:val="24"/>
-          <w:szCs w:val="24"/>
-        </w:rPr>
-        <w:t>? Cite specific lines of code from your tests to illustrate.</w:t>
-      </w:r>
-    </w:p>
-    <w:p>
-      <w:pPr>
-        <w:numPr>
-          <w:ilvl w:val="2"/>
-          <w:numId w:val="1"/>
-        </w:numPr>
-        <w:rPr>
-          <w:rFonts w:ascii="Times New Roman" w:hAnsi="Times New Roman" w:cs="Times New Roman"/>
-          <w:sz w:val="24"/>
-          <w:szCs w:val="24"/>
-        </w:rPr>
-      </w:pPr>
-      <w:r>
-        <w:rPr>
-          <w:rFonts w:ascii="Times New Roman" w:hAnsi="Times New Roman" w:cs="Times New Roman"/>
-          <w:sz w:val="24"/>
-          <w:szCs w:val="24"/>
-        </w:rPr>
-        <w:t>How did you ensure that your code was </w:t>
-      </w:r>
-      <w:r>
-        <w:rPr>
-          <w:rFonts w:ascii="Times New Roman" w:hAnsi="Times New Roman" w:cs="Times New Roman"/>
-          <w:b/>
-          <w:bCs/>
-          <w:sz w:val="24"/>
-          <w:szCs w:val="24"/>
-        </w:rPr>
-        <w:t>efficient</w:t>
-      </w:r>
-      <w:r>
-        <w:rPr>
-          <w:rFonts w:ascii="Times New Roman" w:hAnsi="Times New Roman" w:cs="Times New Roman"/>
-          <w:sz w:val="24"/>
-          <w:szCs w:val="24"/>
-        </w:rPr>
-        <w:t>? Cite specific lines of code from your tests to illustrate.</w:t>
-      </w:r>
-    </w:p>
-    <w:p>
-      <w:pPr>
-        <w:numPr>
-          <w:ilvl w:val="0"/>
-          <w:numId w:val="1"/>
-        </w:numPr>
-        <w:rPr>
-          <w:rFonts w:ascii="Times New Roman" w:hAnsi="Times New Roman" w:cs="Times New Roman"/>
-          <w:sz w:val="24"/>
-          <w:szCs w:val="24"/>
-        </w:rPr>
-      </w:pPr>
-      <w:r>
-        <w:rPr>
-          <w:rFonts w:ascii="Times New Roman" w:hAnsi="Times New Roman" w:cs="Times New Roman"/>
-          <w:b/>
-          <w:bCs/>
-          <w:sz w:val="24"/>
-          <w:szCs w:val="24"/>
-        </w:rPr>
-        <w:t>Reflection</w:t>
-      </w:r>
-    </w:p>
-    <w:p>
-      <w:pPr>
-        <w:numPr>
-          <w:ilvl w:val="1"/>
-          <w:numId w:val="1"/>
-        </w:numPr>
-        <w:rPr>
-          <w:rFonts w:ascii="Times New Roman" w:hAnsi="Times New Roman" w:cs="Times New Roman"/>
-          <w:sz w:val="24"/>
-          <w:szCs w:val="24"/>
-        </w:rPr>
-      </w:pPr>
-      <w:r>
-        <w:rPr>
-          <w:rFonts w:ascii="Times New Roman" w:hAnsi="Times New Roman" w:cs="Times New Roman"/>
-          <w:sz w:val="24"/>
-          <w:szCs w:val="24"/>
-        </w:rPr>
-        <w:t>Testing Techniques</w:t>
-      </w:r>
-    </w:p>
-    <w:p>
-      <w:pPr>
-        <w:numPr>
-          <w:ilvl w:val="2"/>
-          <w:numId w:val="1"/>
-        </w:numPr>
-        <w:rPr>
-          <w:rFonts w:ascii="Times New Roman" w:hAnsi="Times New Roman" w:cs="Times New Roman"/>
-          <w:sz w:val="24"/>
-          <w:szCs w:val="24"/>
-        </w:rPr>
-      </w:pPr>
-      <w:r>
-        <w:rPr>
-          <w:rFonts w:ascii="Times New Roman" w:hAnsi="Times New Roman" w:cs="Times New Roman"/>
-          <w:sz w:val="24"/>
-          <w:szCs w:val="24"/>
-        </w:rPr>
-        <w:t>What were the </w:t>
-      </w:r>
-      <w:r>
-        <w:rPr>
-          <w:rFonts w:ascii="Times New Roman" w:hAnsi="Times New Roman" w:cs="Times New Roman"/>
-          <w:b/>
-          <w:bCs/>
-          <w:sz w:val="24"/>
-          <w:szCs w:val="24"/>
-        </w:rPr>
-        <w:t>software testing techniques</w:t>
-      </w:r>
-      <w:r>
-        <w:rPr>
-          <w:rFonts w:ascii="Times New Roman" w:hAnsi="Times New Roman" w:cs="Times New Roman"/>
-          <w:sz w:val="24"/>
-          <w:szCs w:val="24"/>
-        </w:rPr>
-        <w:t> that you employed in this project? Describe their characteristics using specific details.</w:t>
-      </w:r>
-    </w:p>
-    <w:p>
-      <w:pPr>
-        <w:numPr>
-          <w:ilvl w:val="2"/>
-          <w:numId w:val="1"/>
-        </w:numPr>
-        <w:rPr>
-          <w:rFonts w:ascii="Times New Roman" w:hAnsi="Times New Roman" w:cs="Times New Roman"/>
-          <w:sz w:val="24"/>
-          <w:szCs w:val="24"/>
-        </w:rPr>
-      </w:pPr>
-      <w:r>
-        <w:rPr>
-          <w:rFonts w:ascii="Times New Roman" w:hAnsi="Times New Roman" w:cs="Times New Roman"/>
-          <w:sz w:val="24"/>
-          <w:szCs w:val="24"/>
-        </w:rPr>
-        <w:t>What are the </w:t>
-      </w:r>
-      <w:r>
-        <w:rPr>
-          <w:rFonts w:ascii="Times New Roman" w:hAnsi="Times New Roman" w:cs="Times New Roman"/>
-          <w:b/>
-          <w:bCs/>
-          <w:sz w:val="24"/>
-          <w:szCs w:val="24"/>
-        </w:rPr>
-        <w:t>other software testing techniques</w:t>
-      </w:r>
-      <w:r>
-        <w:rPr>
-          <w:rFonts w:ascii="Times New Roman" w:hAnsi="Times New Roman" w:cs="Times New Roman"/>
-          <w:sz w:val="24"/>
-          <w:szCs w:val="24"/>
-        </w:rPr>
-        <w:t> that you did not use for this project? Describe their characteristics using specific details.</w:t>
-      </w:r>
-    </w:p>
-    <w:p>
-      <w:pPr>
-        <w:numPr>
-          <w:ilvl w:val="2"/>
-          <w:numId w:val="1"/>
-        </w:numPr>
-        <w:rPr>
-          <w:rFonts w:ascii="Times New Roman" w:hAnsi="Times New Roman" w:cs="Times New Roman"/>
-          <w:sz w:val="24"/>
-          <w:szCs w:val="24"/>
-        </w:rPr>
-      </w:pPr>
-      <w:r>
-        <w:rPr>
-          <w:rFonts w:ascii="Times New Roman" w:hAnsi="Times New Roman" w:cs="Times New Roman"/>
-          <w:sz w:val="24"/>
-          <w:szCs w:val="24"/>
-        </w:rPr>
-        <w:t>For each of the techniques you discussed, explain the </w:t>
-      </w:r>
-      <w:r>
-        <w:rPr>
-          <w:rFonts w:ascii="Times New Roman" w:hAnsi="Times New Roman" w:cs="Times New Roman"/>
-          <w:b/>
-          <w:bCs/>
-          <w:sz w:val="24"/>
-          <w:szCs w:val="24"/>
-        </w:rPr>
-        <w:t>practical uses and implications</w:t>
-      </w:r>
-      <w:r>
-        <w:rPr>
-          <w:rFonts w:ascii="Times New Roman" w:hAnsi="Times New Roman" w:cs="Times New Roman"/>
-          <w:sz w:val="24"/>
-          <w:szCs w:val="24"/>
-        </w:rPr>
-        <w:t> for different software development projects and situations.</w:t>
-      </w:r>
-    </w:p>
-    <w:p>
-      <w:pPr>
-        <w:numPr>
-          <w:ilvl w:val="1"/>
-          <w:numId w:val="1"/>
-        </w:numPr>
-        <w:rPr>
-          <w:rFonts w:ascii="Times New Roman" w:hAnsi="Times New Roman" w:cs="Times New Roman"/>
-          <w:sz w:val="24"/>
-          <w:szCs w:val="24"/>
-        </w:rPr>
-      </w:pPr>
-      <w:r>
-        <w:rPr>
-          <w:rFonts w:ascii="Times New Roman" w:hAnsi="Times New Roman" w:cs="Times New Roman"/>
-          <w:sz w:val="24"/>
-          <w:szCs w:val="24"/>
-        </w:rPr>
-        <w:t>Mindset</w:t>
-      </w:r>
-    </w:p>
-    <w:p>
-      <w:pPr>
-        <w:numPr>
-          <w:ilvl w:val="2"/>
-          <w:numId w:val="1"/>
-        </w:numPr>
-        <w:rPr>
-          <w:rFonts w:ascii="Times New Roman" w:hAnsi="Times New Roman" w:cs="Times New Roman"/>
-          <w:sz w:val="24"/>
-          <w:szCs w:val="24"/>
-        </w:rPr>
-      </w:pPr>
-      <w:r>
-        <w:rPr>
-          <w:rFonts w:ascii="Times New Roman" w:hAnsi="Times New Roman" w:cs="Times New Roman"/>
-          <w:sz w:val="24"/>
-          <w:szCs w:val="24"/>
-        </w:rPr>
-        <w:t>Assess the mindset that you adopted working on this project. In acting as a software tester, to what extent did you employ </w:t>
-      </w:r>
-      <w:r>
-        <w:rPr>
-          <w:rFonts w:ascii="Times New Roman" w:hAnsi="Times New Roman" w:cs="Times New Roman"/>
-          <w:b/>
-          <w:bCs/>
-          <w:sz w:val="24"/>
-          <w:szCs w:val="24"/>
-        </w:rPr>
-        <w:t>caution</w:t>
-      </w:r>
-      <w:r>
-        <w:rPr>
-          <w:rFonts w:ascii="Times New Roman" w:hAnsi="Times New Roman" w:cs="Times New Roman"/>
-          <w:sz w:val="24"/>
-          <w:szCs w:val="24"/>
-        </w:rPr>
-        <w:t>? Why was it important to appreciate the complexity and interrelationships of the code you were testing? Provide specific examples to illustrate your claims.</w:t>
-      </w:r>
-    </w:p>
-    <w:p>
-      <w:pPr>
-        <w:numPr>
-          <w:ilvl w:val="2"/>
-          <w:numId w:val="1"/>
-        </w:numPr>
-        <w:rPr>
-          <w:rFonts w:ascii="Times New Roman" w:hAnsi="Times New Roman" w:cs="Times New Roman"/>
-          <w:sz w:val="24"/>
-          <w:szCs w:val="24"/>
-        </w:rPr>
-      </w:pPr>
-      <w:r>
-        <w:rPr>
-          <w:rFonts w:ascii="Times New Roman" w:hAnsi="Times New Roman" w:cs="Times New Roman"/>
-          <w:sz w:val="24"/>
-          <w:szCs w:val="24"/>
-        </w:rPr>
-        <w:t>Assess the ways you tried to limit </w:t>
-      </w:r>
-      <w:r>
-        <w:rPr>
-          <w:rFonts w:ascii="Times New Roman" w:hAnsi="Times New Roman" w:cs="Times New Roman"/>
-          <w:b/>
-          <w:bCs/>
-          <w:sz w:val="24"/>
-          <w:szCs w:val="24"/>
-        </w:rPr>
-        <w:t>bias</w:t>
-      </w:r>
-      <w:r>
-        <w:rPr>
-          <w:rFonts w:ascii="Times New Roman" w:hAnsi="Times New Roman" w:cs="Times New Roman"/>
-          <w:sz w:val="24"/>
-          <w:szCs w:val="24"/>
-        </w:rPr>
-        <w:t xml:space="preserve"> in your review of the code. On the software developer side, can you imagine that bias would be a concern if </w:t>
-      </w:r>
-      <w:r>
-        <w:rPr>
-          <w:rFonts w:ascii="Times New Roman" w:hAnsi="Times New Roman" w:cs="Times New Roman"/>
-          <w:sz w:val="24"/>
-          <w:szCs w:val="24"/>
-        </w:rPr>
-        <w:lastRenderedPageBreak/>
-        <w:t>you were responsible for testing your own code? Provide specific examples to illustrate your claims.</w:t>
-      </w:r>
-    </w:p>
-    <w:p>
-      <w:pPr>
-        <w:numPr>
-          <w:ilvl w:val="2"/>
-          <w:numId w:val="1"/>
-        </w:numPr>
-        <w:rPr>
-          <w:rFonts w:ascii="Times New Roman" w:hAnsi="Times New Roman" w:cs="Times New Roman"/>
-          <w:sz w:val="24"/>
-          <w:szCs w:val="24"/>
-        </w:rPr>
-      </w:pPr>
-      <w:r>
-        <w:rPr>
-          <w:rFonts w:ascii="Times New Roman" w:hAnsi="Times New Roman" w:cs="Times New Roman"/>
-          <w:sz w:val="24"/>
-          <w:szCs w:val="24"/>
-        </w:rPr>
-        <w:t>Finally, evaluate the importance of being </w:t>
-      </w:r>
-      <w:r>
-        <w:rPr>
-          <w:rFonts w:ascii="Times New Roman" w:hAnsi="Times New Roman" w:cs="Times New Roman"/>
-          <w:b/>
-          <w:bCs/>
-          <w:sz w:val="24"/>
-          <w:szCs w:val="24"/>
-        </w:rPr>
-        <w:t>disciplined</w:t>
-      </w:r>
-      <w:r>
-        <w:rPr>
-          <w:rFonts w:ascii="Times New Roman" w:hAnsi="Times New Roman" w:cs="Times New Roman"/>
-          <w:sz w:val="24"/>
-          <w:szCs w:val="24"/>
-        </w:rPr>
-        <w:t> in your commitment to quality as a software engineering professional. Why is it important not to cut corners when it comes to writing or testing code? How do you plan to avoid technical debt as a practitioner in the field? Provide specific examples to illustrate your claims.</w:t>
-      </w:r>
-    </w:p>
-    <w:p>
-      <w:pPr>
-        <w:rPr>
-          <w:rFonts w:ascii="Times New Roman" w:hAnsi="Times New Roman" w:cs="Times New Roman"/>
-          <w:sz w:val="24"/>
-          <w:szCs w:val="24"/>
-        </w:rPr>
-      </w:pPr>
+        <w:t xml:space="preserve">Overall, my commitment to the quality of code will be integral to my coding career, as software engineering will always give me complex objectives for issues that can occur long-term that I may not be able to see at that very moment. Through the practice of code review and the various methods of testing my code, I can ensure that the software I am creating is able to function in the meantime, and be scalable for the future of its lifetime. Testing, is one of the most important steps to software development, and so long as I follow this, my intention to keep my code robust, will come true. </w:t>
+      </w:r>
     </w:p>
     <w:sectPr>
       <w:pgSz w:w="12240" w:h="15840"/>
@@ -2171,6 +1188,7 @@
   <w:style w:type="character" w:default="1" w:styleId="DefaultParagraphFont">
     <w:name w:val="Default Paragraph Font"/>
     <w:uiPriority w:val="1"/>
+    <w:semiHidden/>
     <w:unhideWhenUsed/>
   </w:style>
   <w:style w:type="table" w:default="1" w:styleId="TableNormal">

</xml_diff>